<commit_message>
Updated Personal Statement w/ Ian/Justin's comments
</commit_message>
<xml_diff>
--- a/Fellowships/NSF GRFP 2015/Personal, Relevant Background and Future Goals DO edit.docx
+++ b/Fellowships/NSF GRFP 2015/Personal, Relevant Background and Future Goals DO edit.docx
@@ -200,7 +200,31 @@
           <w:sz w:val="24"/>
           <w:szCs w:val="24"/>
         </w:rPr>
-        <w:t xml:space="preserve"> a research program that spans </w:t>
+        <w:t xml:space="preserve"> a research program that </w:t>
+      </w:r>
+      <w:r>
+        <w:rPr>
+          <w:rFonts w:ascii="Times New Roman" w:hAnsi="Times New Roman" w:cs="Times New Roman"/>
+          <w:sz w:val="24"/>
+          <w:szCs w:val="24"/>
+        </w:rPr>
+        <w:t xml:space="preserve">extends </w:t>
+      </w:r>
+      <w:r>
+        <w:rPr>
+          <w:rFonts w:ascii="Times New Roman" w:hAnsi="Times New Roman" w:cs="Times New Roman"/>
+          <w:sz w:val="24"/>
+          <w:szCs w:val="24"/>
+        </w:rPr>
+        <w:t>across</w:t>
+      </w:r>
+      <w:r>
+        <w:rPr>
+          <w:rFonts w:ascii="Times New Roman" w:hAnsi="Times New Roman" w:cs="Times New Roman"/>
+          <w:sz w:val="24"/>
+          <w:szCs w:val="24"/>
+        </w:rPr>
+        <w:t xml:space="preserve"> </w:t>
       </w:r>
       <w:r>
         <w:rPr>
@@ -352,7 +376,7 @@
           <w:sz w:val="24"/>
           <w:szCs w:val="24"/>
         </w:rPr>
-        <w:t xml:space="preserve">more puzzling is the belief among many researchers that consciousness is a philosophical issue that we cannot address. </w:t>
+        <w:t xml:space="preserve">more puzzling is the belief that consciousness is a philosophical issue that we cannot address. </w:t>
       </w:r>
       <w:r>
         <w:rPr>
@@ -424,7 +448,23 @@
           <w:sz w:val="24"/>
           <w:szCs w:val="24"/>
         </w:rPr>
-        <w:t>has succeeded at isolating activity that does not correlate with consciousness, but has yet to succeed at identifying conscious neural processes</w:t>
+        <w:t xml:space="preserve">has succeeded at isolating activity that does not correlate with consciousness, but has yet to </w:t>
+      </w:r>
+      <w:r>
+        <w:rPr>
+          <w:rFonts w:ascii="Times New Roman" w:hAnsi="Times New Roman" w:cs="Times New Roman"/>
+          <w:sz w:val="24"/>
+          <w:szCs w:val="24"/>
+        </w:rPr>
+        <w:t xml:space="preserve">identify </w:t>
+      </w:r>
+      <w:r>
+        <w:rPr>
+          <w:rFonts w:ascii="Times New Roman" w:hAnsi="Times New Roman" w:cs="Times New Roman"/>
+          <w:sz w:val="24"/>
+          <w:szCs w:val="24"/>
+        </w:rPr>
+        <w:t>conscious neural processes</w:t>
       </w:r>
       <w:r>
         <w:rPr>
@@ -440,7 +480,31 @@
           <w:sz w:val="24"/>
           <w:szCs w:val="24"/>
         </w:rPr>
-        <w:t>I believe that the search for NCC overlooks two important aspects of consciousness</w:t>
+        <w:t xml:space="preserve">There are a number of possible explanations, but </w:t>
+      </w:r>
+      <w:r>
+        <w:rPr>
+          <w:rFonts w:ascii="Times New Roman" w:hAnsi="Times New Roman" w:cs="Times New Roman"/>
+          <w:sz w:val="24"/>
+          <w:szCs w:val="24"/>
+        </w:rPr>
+        <w:t xml:space="preserve">I believe </w:t>
+      </w:r>
+      <w:r>
+        <w:rPr>
+          <w:rFonts w:ascii="Times New Roman" w:hAnsi="Times New Roman" w:cs="Times New Roman"/>
+          <w:sz w:val="24"/>
+          <w:szCs w:val="24"/>
+        </w:rPr>
+        <w:t xml:space="preserve">the most compelling  issue is </w:t>
+      </w:r>
+      <w:r>
+        <w:rPr>
+          <w:rFonts w:ascii="Times New Roman" w:hAnsi="Times New Roman" w:cs="Times New Roman"/>
+          <w:sz w:val="24"/>
+          <w:szCs w:val="24"/>
+        </w:rPr>
+        <w:t>that the search for NCC overlooks two important aspects of consciousness</w:t>
       </w:r>
       <w:r>
         <w:rPr>
@@ -464,7 +528,33 @@
           <w:sz w:val="24"/>
           <w:szCs w:val="24"/>
         </w:rPr>
-        <w:t xml:space="preserve">it has been shaped by evolution and that it is fundamentally a </w:t>
+        <w:t xml:space="preserve">it has been shaped by evolution and that </w:t>
+      </w:r>
+      <w:r>
+        <w:rPr>
+          <w:rFonts w:ascii="Times New Roman" w:hAnsi="Times New Roman" w:cs="Times New Roman"/>
+          <w:b/>
+          <w:sz w:val="24"/>
+          <w:szCs w:val="24"/>
+        </w:rPr>
+        <w:t>consciousness</w:t>
+      </w:r>
+      <w:r>
+        <w:rPr>
+          <w:rFonts w:ascii="Times New Roman" w:hAnsi="Times New Roman" w:cs="Times New Roman"/>
+          <w:b/>
+          <w:sz w:val="24"/>
+          <w:szCs w:val="24"/>
+        </w:rPr>
+        <w:t xml:space="preserve"> is a</w:t>
+      </w:r>
+      <w:r>
+        <w:rPr>
+          <w:rFonts w:ascii="Times New Roman" w:hAnsi="Times New Roman" w:cs="Times New Roman"/>
+          <w:sz w:val="24"/>
+          <w:szCs w:val="24"/>
+        </w:rPr>
+        <w:t xml:space="preserve"> </w:t>
       </w:r>
       <w:r>
         <w:rPr>
@@ -803,39 +893,55 @@
           <w:sz w:val="24"/>
           <w:szCs w:val="24"/>
         </w:rPr>
-        <w:t xml:space="preserve">. If consciousness has a function, a fitness benefit conferred to our ancestors and selected for over evolutionary time, then philosophical zombies are not possible: a p-zombie would not have these important functions. </w:t>
-      </w:r>
-      <w:r>
-        <w:rPr>
-          <w:rFonts w:ascii="Times New Roman" w:hAnsi="Times New Roman" w:cs="Times New Roman"/>
-          <w:sz w:val="24"/>
-          <w:szCs w:val="24"/>
-        </w:rPr>
-        <w:t>I believe this multi-level approach to studying</w:t>
-      </w:r>
-      <w:r>
-        <w:rPr>
-          <w:rFonts w:ascii="Times New Roman" w:hAnsi="Times New Roman" w:cs="Times New Roman"/>
-          <w:sz w:val="24"/>
-          <w:szCs w:val="24"/>
-        </w:rPr>
-        <w:t xml:space="preserve"> consciousness </w:t>
-      </w:r>
-      <w:r>
-        <w:rPr>
-          <w:rFonts w:ascii="Times New Roman" w:hAnsi="Times New Roman" w:cs="Times New Roman"/>
-          <w:sz w:val="24"/>
-          <w:szCs w:val="24"/>
-        </w:rPr>
-        <w:t>is crucial</w:t>
-      </w:r>
-      <w:r>
-        <w:rPr>
-          <w:rFonts w:ascii="Times New Roman" w:hAnsi="Times New Roman" w:cs="Times New Roman"/>
-          <w:sz w:val="24"/>
-          <w:szCs w:val="24"/>
-        </w:rPr>
-        <w:t>—never looking at only a single level be it philosophical, computational, or biological.</w:t>
+        <w:t>. If consciousness has a function, a fitness be</w:t>
+      </w:r>
+      <w:r>
+        <w:rPr>
+          <w:rFonts w:ascii="Times New Roman" w:hAnsi="Times New Roman" w:cs="Times New Roman"/>
+          <w:sz w:val="24"/>
+          <w:szCs w:val="24"/>
+        </w:rPr>
+        <w:t>nefit conferred to our predecessor organisms</w:t>
+      </w:r>
+      <w:r>
+        <w:rPr>
+          <w:rFonts w:ascii="Times New Roman" w:hAnsi="Times New Roman" w:cs="Times New Roman"/>
+          <w:sz w:val="24"/>
+          <w:szCs w:val="24"/>
+        </w:rPr>
+        <w:t xml:space="preserve"> and selected for over evolutionary time, then philosophical zombies are not possible: a p-zombie would not have these important functions. </w:t>
+      </w:r>
+      <w:r>
+        <w:rPr>
+          <w:rFonts w:ascii="Times New Roman" w:hAnsi="Times New Roman" w:cs="Times New Roman"/>
+          <w:sz w:val="24"/>
+          <w:szCs w:val="24"/>
+        </w:rPr>
+        <w:t xml:space="preserve">I believe </w:t>
+      </w:r>
+      <w:r>
+        <w:rPr>
+          <w:rFonts w:ascii="Times New Roman" w:hAnsi="Times New Roman" w:cs="Times New Roman"/>
+          <w:sz w:val="24"/>
+          <w:szCs w:val="24"/>
+        </w:rPr>
+        <w:t>that this kind of thinking translates into a</w:t>
+      </w:r>
+      <w:r>
+        <w:rPr>
+          <w:rFonts w:ascii="Times New Roman" w:hAnsi="Times New Roman" w:cs="Times New Roman"/>
+          <w:sz w:val="24"/>
+          <w:szCs w:val="24"/>
+        </w:rPr>
+        <w:t xml:space="preserve"> multi-level approach to studying</w:t>
+      </w:r>
+      <w:r>
+        <w:rPr>
+          <w:rFonts w:ascii="Times New Roman" w:hAnsi="Times New Roman" w:cs="Times New Roman"/>
+          <w:sz w:val="24"/>
+          <w:szCs w:val="24"/>
+        </w:rPr>
+        <w:t xml:space="preserve"> consciousness—never looking at only a single level be it philosophical, computational, or biological.</w:t>
       </w:r>
     </w:p>
     <w:p>
@@ -895,7 +1001,63 @@
           <w:sz w:val="24"/>
           <w:szCs w:val="24"/>
         </w:rPr>
-        <w:t xml:space="preserve"> of it, which neural processes underlie attention and where and how are they instantiated?</w:t>
+        <w:t xml:space="preserve"> of it, </w:t>
+      </w:r>
+      <w:r>
+        <w:rPr>
+          <w:rFonts w:ascii="Times New Roman" w:hAnsi="Times New Roman" w:cs="Times New Roman"/>
+          <w:sz w:val="24"/>
+          <w:szCs w:val="24"/>
+        </w:rPr>
+        <w:t xml:space="preserve">what </w:t>
+      </w:r>
+      <w:r>
+        <w:rPr>
+          <w:rFonts w:ascii="Times New Roman" w:hAnsi="Times New Roman" w:cs="Times New Roman"/>
+          <w:sz w:val="24"/>
+          <w:szCs w:val="24"/>
+        </w:rPr>
+        <w:t xml:space="preserve">is the function of </w:t>
+      </w:r>
+      <w:r>
+        <w:rPr>
+          <w:rFonts w:ascii="Times New Roman" w:hAnsi="Times New Roman" w:cs="Times New Roman"/>
+          <w:sz w:val="24"/>
+          <w:szCs w:val="24"/>
+        </w:rPr>
+        <w:t>attention</w:t>
+      </w:r>
+      <w:r>
+        <w:rPr>
+          <w:rFonts w:ascii="Times New Roman" w:hAnsi="Times New Roman" w:cs="Times New Roman"/>
+          <w:sz w:val="24"/>
+          <w:szCs w:val="24"/>
+        </w:rPr>
+        <w:t xml:space="preserve">, </w:t>
+      </w:r>
+      <w:r>
+        <w:rPr>
+          <w:rFonts w:ascii="Times New Roman" w:hAnsi="Times New Roman" w:cs="Times New Roman"/>
+          <w:sz w:val="24"/>
+          <w:szCs w:val="24"/>
+        </w:rPr>
+        <w:t>which neural processes underlie attention</w:t>
+      </w:r>
+      <w:r>
+        <w:rPr>
+          <w:rFonts w:ascii="Times New Roman" w:hAnsi="Times New Roman" w:cs="Times New Roman"/>
+          <w:sz w:val="24"/>
+          <w:szCs w:val="24"/>
+        </w:rPr>
+        <w:t>,</w:t>
+      </w:r>
+      <w:r>
+        <w:rPr>
+          <w:rFonts w:ascii="Times New Roman" w:hAnsi="Times New Roman" w:cs="Times New Roman"/>
+          <w:sz w:val="24"/>
+          <w:szCs w:val="24"/>
+        </w:rPr>
+        <w:t xml:space="preserve"> and where and how are they instantiated?</w:t>
       </w:r>
     </w:p>
     <w:p>
@@ -944,6 +1106,7 @@
           <w:sz w:val="24"/>
           <w:szCs w:val="24"/>
         </w:rPr>
+        <w:lastRenderedPageBreak/>
         <w:t>Before pursuing graduate work I took time off to improve my skills as a cognitive neuroscientist as well as to pursue a personal interest to learn</w:t>
       </w:r>
       <w:r>
@@ -960,16 +1123,7 @@
           <w:sz w:val="24"/>
           <w:szCs w:val="24"/>
         </w:rPr>
-        <w:t xml:space="preserve"> and live in a new culture. </w:t>
-      </w:r>
-      <w:r>
-        <w:rPr>
-          <w:rFonts w:ascii="Times New Roman" w:hAnsi="Times New Roman" w:cs="Times New Roman"/>
-          <w:sz w:val="24"/>
-          <w:szCs w:val="24"/>
-        </w:rPr>
-        <w:lastRenderedPageBreak/>
-        <w:t>Prof. John-Dylan Haynes</w:t>
+        <w:t xml:space="preserve"> and live in a new culture. Prof. John-Dylan Haynes</w:t>
       </w:r>
       <w:r>
         <w:rPr>
@@ -1001,7 +1155,47 @@
           <w:sz w:val="24"/>
           <w:szCs w:val="24"/>
         </w:rPr>
-        <w:t>looking at whether our intuitions about decision making are reflected in neural processing. We experience many decisions about motor movements as final and instantaneous, but Prof. Haynes had previously shown that early brain activity could be used to predict an action 8 seconds in advance of the movement itself (Soon et al</w:t>
+        <w:t>looking at whether our intuitions about decision making are re</w:t>
+      </w:r>
+      <w:r>
+        <w:rPr>
+          <w:rFonts w:ascii="Times New Roman" w:hAnsi="Times New Roman" w:cs="Times New Roman"/>
+          <w:sz w:val="24"/>
+          <w:szCs w:val="24"/>
+        </w:rPr>
+        <w:t>flected in neural processing. When we make a decision we have a conscious experience that</w:t>
+      </w:r>
+      <w:r>
+        <w:rPr>
+          <w:rFonts w:ascii="Times New Roman" w:hAnsi="Times New Roman" w:cs="Times New Roman"/>
+          <w:sz w:val="24"/>
+          <w:szCs w:val="24"/>
+        </w:rPr>
+        <w:t xml:space="preserve"> the decision occurs at a</w:t>
+      </w:r>
+      <w:r>
+        <w:rPr>
+          <w:rFonts w:ascii="Times New Roman" w:hAnsi="Times New Roman" w:cs="Times New Roman"/>
+          <w:sz w:val="24"/>
+          <w:szCs w:val="24"/>
+        </w:rPr>
+        <w:t xml:space="preserve"> </w:t>
+      </w:r>
+      <w:r>
+        <w:rPr>
+          <w:rFonts w:ascii="Times New Roman" w:hAnsi="Times New Roman" w:cs="Times New Roman"/>
+          <w:sz w:val="24"/>
+          <w:szCs w:val="24"/>
+        </w:rPr>
+        <w:t>precise</w:t>
+      </w:r>
+      <w:r>
+        <w:rPr>
+          <w:rFonts w:ascii="Times New Roman" w:hAnsi="Times New Roman" w:cs="Times New Roman"/>
+          <w:sz w:val="24"/>
+          <w:szCs w:val="24"/>
+        </w:rPr>
+        <w:t xml:space="preserve"> moment</w:t>
       </w:r>
       <w:r>
         <w:rPr>
@@ -1017,6 +1211,62 @@
           <w:sz w:val="24"/>
           <w:szCs w:val="24"/>
         </w:rPr>
+        <w:t xml:space="preserve"> Surprisingly,</w:t>
+      </w:r>
+      <w:r>
+        <w:rPr>
+          <w:rFonts w:ascii="Times New Roman" w:hAnsi="Times New Roman" w:cs="Times New Roman"/>
+          <w:sz w:val="24"/>
+          <w:szCs w:val="24"/>
+        </w:rPr>
+        <w:t xml:space="preserve"> Prof. Haynes had shown </w:t>
+      </w:r>
+      <w:r>
+        <w:rPr>
+          <w:rFonts w:ascii="Times New Roman" w:hAnsi="Times New Roman" w:cs="Times New Roman"/>
+          <w:sz w:val="24"/>
+          <w:szCs w:val="24"/>
+        </w:rPr>
+        <w:t xml:space="preserve">in a previous experiment </w:t>
+      </w:r>
+      <w:r>
+        <w:rPr>
+          <w:rFonts w:ascii="Times New Roman" w:hAnsi="Times New Roman" w:cs="Times New Roman"/>
+          <w:sz w:val="24"/>
+          <w:szCs w:val="24"/>
+        </w:rPr>
+        <w:t>that early brain activity could be used to predict an action 8 seconds in advance of the</w:t>
+      </w:r>
+      <w:r>
+        <w:rPr>
+          <w:rFonts w:ascii="Times New Roman" w:hAnsi="Times New Roman" w:cs="Times New Roman"/>
+          <w:sz w:val="24"/>
+          <w:szCs w:val="24"/>
+        </w:rPr>
+        <w:t xml:space="preserve"> experienced moment of decision making</w:t>
+      </w:r>
+      <w:r>
+        <w:rPr>
+          <w:rFonts w:ascii="Times New Roman" w:hAnsi="Times New Roman" w:cs="Times New Roman"/>
+          <w:sz w:val="24"/>
+          <w:szCs w:val="24"/>
+        </w:rPr>
+        <w:t xml:space="preserve"> (Soon et al</w:t>
+      </w:r>
+      <w:r>
+        <w:rPr>
+          <w:rFonts w:ascii="Times New Roman" w:hAnsi="Times New Roman" w:cs="Times New Roman"/>
+          <w:sz w:val="24"/>
+          <w:szCs w:val="24"/>
+        </w:rPr>
+        <w:t>.</w:t>
+      </w:r>
+      <w:r>
+        <w:rPr>
+          <w:rFonts w:ascii="Times New Roman" w:hAnsi="Times New Roman" w:cs="Times New Roman"/>
+          <w:sz w:val="24"/>
+          <w:szCs w:val="24"/>
+        </w:rPr>
         <w:t>, 2008</w:t>
       </w:r>
       <w:r>
@@ -1025,23 +1275,87 @@
           <w:sz w:val="24"/>
           <w:szCs w:val="24"/>
         </w:rPr>
-        <w:t>). We wanted to further study this process to understand how late a person might still be able to “veto” their movement in real time. To understand this question we devised a predictive brain computer interface, which monitored a subject’s EEG patterns in real time and fed back a signal whenever it predicted an upcoming movement. We found that up until 200 ms before movement onset participants would see the signal and then entirely ca</w:t>
-      </w:r>
-      <w:r>
-        <w:rPr>
-          <w:rFonts w:ascii="Times New Roman" w:hAnsi="Times New Roman" w:cs="Times New Roman"/>
-          <w:sz w:val="24"/>
-          <w:szCs w:val="24"/>
-        </w:rPr>
-        <w:t>ncel their movement, showing no</w:t>
-      </w:r>
-      <w:r>
-        <w:rPr>
-          <w:rFonts w:ascii="Times New Roman" w:hAnsi="Times New Roman" w:cs="Times New Roman"/>
-          <w:sz w:val="24"/>
-          <w:szCs w:val="24"/>
-        </w:rPr>
-        <w:t xml:space="preserve"> overt sign of movement (such as muscle activity). </w:t>
+        <w:t xml:space="preserve">). We wanted to further study this process to understand how late a person might still be able to “veto” their </w:t>
+      </w:r>
+      <w:r>
+        <w:rPr>
+          <w:rFonts w:ascii="Times New Roman" w:hAnsi="Times New Roman" w:cs="Times New Roman"/>
+          <w:sz w:val="24"/>
+          <w:szCs w:val="24"/>
+        </w:rPr>
+        <w:t>decision</w:t>
+      </w:r>
+      <w:r>
+        <w:rPr>
+          <w:rFonts w:ascii="Times New Roman" w:hAnsi="Times New Roman" w:cs="Times New Roman"/>
+          <w:sz w:val="24"/>
+          <w:szCs w:val="24"/>
+        </w:rPr>
+        <w:t xml:space="preserve"> in real time. To understand this question we devised a predictive brain computer interface, which monitored a subject’s EEG patterns in real time and fed back a signal whenever it predicted an upcoming </w:t>
+      </w:r>
+      <w:r>
+        <w:rPr>
+          <w:rFonts w:ascii="Times New Roman" w:hAnsi="Times New Roman" w:cs="Times New Roman"/>
+          <w:sz w:val="24"/>
+          <w:szCs w:val="24"/>
+        </w:rPr>
+        <w:t>decision (in our task the decision was a movement)</w:t>
+      </w:r>
+      <w:r>
+        <w:rPr>
+          <w:rFonts w:ascii="Times New Roman" w:hAnsi="Times New Roman" w:cs="Times New Roman"/>
+          <w:sz w:val="24"/>
+          <w:szCs w:val="24"/>
+        </w:rPr>
+        <w:t>. We found that up until 200 ms before movement onset participants would see the signal and then entirely ca</w:t>
+      </w:r>
+      <w:r>
+        <w:rPr>
+          <w:rFonts w:ascii="Times New Roman" w:hAnsi="Times New Roman" w:cs="Times New Roman"/>
+          <w:sz w:val="24"/>
+          <w:szCs w:val="24"/>
+        </w:rPr>
+        <w:t xml:space="preserve">ncel their </w:t>
+      </w:r>
+      <w:r>
+        <w:rPr>
+          <w:rFonts w:ascii="Times New Roman" w:hAnsi="Times New Roman" w:cs="Times New Roman"/>
+          <w:sz w:val="24"/>
+          <w:szCs w:val="24"/>
+        </w:rPr>
+        <w:t>action</w:t>
+      </w:r>
+      <w:r>
+        <w:rPr>
+          <w:rFonts w:ascii="Times New Roman" w:hAnsi="Times New Roman" w:cs="Times New Roman"/>
+          <w:sz w:val="24"/>
+          <w:szCs w:val="24"/>
+        </w:rPr>
+        <w:t>, showing no</w:t>
+      </w:r>
+      <w:r>
+        <w:rPr>
+          <w:rFonts w:ascii="Times New Roman" w:hAnsi="Times New Roman" w:cs="Times New Roman"/>
+          <w:sz w:val="24"/>
+          <w:szCs w:val="24"/>
+        </w:rPr>
+        <w:t xml:space="preserve"> overt sign of </w:t>
+      </w:r>
+      <w:r>
+        <w:rPr>
+          <w:rFonts w:ascii="Times New Roman" w:hAnsi="Times New Roman" w:cs="Times New Roman"/>
+          <w:sz w:val="24"/>
+          <w:szCs w:val="24"/>
+        </w:rPr>
+        <w:t>a decision</w:t>
+      </w:r>
+      <w:r>
+        <w:rPr>
+          <w:rFonts w:ascii="Times New Roman" w:hAnsi="Times New Roman" w:cs="Times New Roman"/>
+          <w:sz w:val="24"/>
+          <w:szCs w:val="24"/>
+        </w:rPr>
+        <w:t xml:space="preserve">. </w:t>
       </w:r>
       <w:r>
         <w:rPr>
@@ -1081,7 +1395,23 @@
           <w:sz w:val="24"/>
           <w:szCs w:val="24"/>
         </w:rPr>
-        <w:t xml:space="preserve"> it become </w:t>
+        <w:t xml:space="preserve"> </w:t>
+      </w:r>
+      <w:r>
+        <w:rPr>
+          <w:rFonts w:ascii="Times New Roman" w:hAnsi="Times New Roman" w:cs="Times New Roman"/>
+          <w:sz w:val="24"/>
+          <w:szCs w:val="24"/>
+        </w:rPr>
+        <w:t>it beca</w:t>
+      </w:r>
+      <w:r>
+        <w:rPr>
+          <w:rFonts w:ascii="Times New Roman" w:hAnsi="Times New Roman" w:cs="Times New Roman"/>
+          <w:sz w:val="24"/>
+          <w:szCs w:val="24"/>
+        </w:rPr>
+        <w:t xml:space="preserve">me </w:t>
       </w:r>
       <w:r>
         <w:rPr>
@@ -1253,6 +1583,382 @@
           <w:sz w:val="24"/>
           <w:szCs w:val="24"/>
         </w:rPr>
+        <w:t xml:space="preserve"> where </w:t>
+      </w:r>
+      <w:r>
+        <w:rPr>
+          <w:rFonts w:ascii="Times New Roman" w:hAnsi="Times New Roman" w:cs="Times New Roman"/>
+          <w:sz w:val="24"/>
+          <w:szCs w:val="24"/>
+        </w:rPr>
+        <w:t xml:space="preserve">I am </w:t>
+      </w:r>
+      <w:r>
+        <w:rPr>
+          <w:rFonts w:ascii="Times New Roman" w:hAnsi="Times New Roman" w:cs="Times New Roman"/>
+          <w:sz w:val="24"/>
+          <w:szCs w:val="24"/>
+        </w:rPr>
+        <w:t xml:space="preserve">now </w:t>
+      </w:r>
+      <w:r>
+        <w:rPr>
+          <w:rFonts w:ascii="Times New Roman" w:hAnsi="Times New Roman" w:cs="Times New Roman"/>
+          <w:sz w:val="24"/>
+          <w:szCs w:val="24"/>
+        </w:rPr>
+        <w:t>developing a research program focused</w:t>
+      </w:r>
+      <w:r>
+        <w:rPr>
+          <w:rFonts w:ascii="Times New Roman" w:hAnsi="Times New Roman" w:cs="Times New Roman"/>
+          <w:sz w:val="24"/>
+          <w:szCs w:val="24"/>
+        </w:rPr>
+        <w:t xml:space="preserve"> on human cognitive neuroscience</w:t>
+      </w:r>
+      <w:r>
+        <w:rPr>
+          <w:rFonts w:ascii="Times New Roman" w:hAnsi="Times New Roman" w:cs="Times New Roman"/>
+          <w:sz w:val="24"/>
+          <w:szCs w:val="24"/>
+        </w:rPr>
+        <w:t xml:space="preserve">. With my adviser, Prof. Justin Gardner, I have begun </w:t>
+      </w:r>
+      <w:r>
+        <w:rPr>
+          <w:rFonts w:ascii="Times New Roman" w:hAnsi="Times New Roman" w:cs="Times New Roman"/>
+          <w:sz w:val="24"/>
+          <w:szCs w:val="24"/>
+        </w:rPr>
+        <w:t>a project investigating</w:t>
+      </w:r>
+      <w:r>
+        <w:rPr>
+          <w:rFonts w:ascii="Times New Roman" w:hAnsi="Times New Roman" w:cs="Times New Roman"/>
+          <w:sz w:val="24"/>
+          <w:szCs w:val="24"/>
+        </w:rPr>
+        <w:t xml:space="preserve"> the neural process of </w:t>
+      </w:r>
+      <w:r>
+        <w:rPr>
+          <w:rFonts w:ascii="Times New Roman" w:hAnsi="Times New Roman" w:cs="Times New Roman"/>
+          <w:sz w:val="24"/>
+          <w:szCs w:val="24"/>
+        </w:rPr>
+        <w:t xml:space="preserve">attention </w:t>
+      </w:r>
+      <w:r>
+        <w:rPr>
+          <w:rFonts w:ascii="Times New Roman" w:hAnsi="Times New Roman" w:cs="Times New Roman"/>
+          <w:sz w:val="24"/>
+          <w:szCs w:val="24"/>
+        </w:rPr>
+        <w:t xml:space="preserve">and how it </w:t>
+      </w:r>
+      <w:r>
+        <w:rPr>
+          <w:rFonts w:ascii="Times New Roman" w:hAnsi="Times New Roman" w:cs="Times New Roman"/>
+          <w:sz w:val="24"/>
+          <w:szCs w:val="24"/>
+        </w:rPr>
+        <w:t xml:space="preserve">acts as a gateway to consciousness. </w:t>
+      </w:r>
+      <w:r>
+        <w:rPr>
+          <w:rFonts w:ascii="Times New Roman" w:hAnsi="Times New Roman" w:cs="Times New Roman"/>
+          <w:sz w:val="24"/>
+          <w:szCs w:val="24"/>
+        </w:rPr>
+        <w:t>Building on Prof. Gardner’s previous work</w:t>
+      </w:r>
+      <w:r>
+        <w:rPr>
+          <w:rFonts w:ascii="Times New Roman" w:hAnsi="Times New Roman" w:cs="Times New Roman"/>
+          <w:sz w:val="24"/>
+          <w:szCs w:val="24"/>
+        </w:rPr>
+        <w:t>, which showed</w:t>
+      </w:r>
+      <w:r>
+        <w:rPr>
+          <w:rFonts w:ascii="Times New Roman" w:hAnsi="Times New Roman" w:cs="Times New Roman"/>
+          <w:sz w:val="24"/>
+          <w:szCs w:val="24"/>
+        </w:rPr>
+        <w:t xml:space="preserve"> that spatial attention introduces a selection bias in the brain’s early visual representations</w:t>
+      </w:r>
+      <w:r>
+        <w:rPr>
+          <w:rFonts w:ascii="Times New Roman" w:hAnsi="Times New Roman" w:cs="Times New Roman"/>
+          <w:sz w:val="24"/>
+          <w:szCs w:val="24"/>
+        </w:rPr>
+        <w:t xml:space="preserve"> (Pestilli et al., 2011)</w:t>
+      </w:r>
+      <w:r>
+        <w:rPr>
+          <w:rFonts w:ascii="Times New Roman" w:hAnsi="Times New Roman" w:cs="Times New Roman"/>
+          <w:sz w:val="24"/>
+          <w:szCs w:val="24"/>
+        </w:rPr>
+        <w:t>,</w:t>
+      </w:r>
+      <w:r>
+        <w:rPr>
+          <w:rFonts w:ascii="Times New Roman" w:hAnsi="Times New Roman" w:cs="Times New Roman"/>
+          <w:sz w:val="24"/>
+          <w:szCs w:val="24"/>
+        </w:rPr>
+        <w:t xml:space="preserve"> </w:t>
+      </w:r>
+      <w:r>
+        <w:rPr>
+          <w:rFonts w:ascii="Times New Roman" w:hAnsi="Times New Roman" w:cs="Times New Roman"/>
+          <w:sz w:val="24"/>
+          <w:szCs w:val="24"/>
+        </w:rPr>
+        <w:t>I am developing</w:t>
+      </w:r>
+      <w:r>
+        <w:rPr>
+          <w:rFonts w:ascii="Times New Roman" w:hAnsi="Times New Roman" w:cs="Times New Roman"/>
+          <w:sz w:val="24"/>
+          <w:szCs w:val="24"/>
+        </w:rPr>
+        <w:t xml:space="preserve"> a model that can explain </w:t>
+      </w:r>
+      <w:r>
+        <w:rPr>
+          <w:rFonts w:ascii="Times New Roman" w:hAnsi="Times New Roman" w:cs="Times New Roman"/>
+          <w:sz w:val="24"/>
+          <w:szCs w:val="24"/>
+        </w:rPr>
+        <w:t xml:space="preserve">the impact of feature-based attention </w:t>
+      </w:r>
+      <w:r>
+        <w:rPr>
+          <w:rFonts w:ascii="Times New Roman" w:hAnsi="Times New Roman" w:cs="Times New Roman"/>
+          <w:sz w:val="24"/>
+          <w:szCs w:val="24"/>
+        </w:rPr>
+        <w:t>on visual perce</w:t>
+      </w:r>
+      <w:r>
+        <w:rPr>
+          <w:rFonts w:ascii="Times New Roman" w:hAnsi="Times New Roman" w:cs="Times New Roman"/>
+          <w:sz w:val="24"/>
+          <w:szCs w:val="24"/>
+        </w:rPr>
+        <w:t xml:space="preserve">ption. My NSF research proposal is </w:t>
+      </w:r>
+      <w:r>
+        <w:rPr>
+          <w:rFonts w:ascii="Times New Roman" w:hAnsi="Times New Roman" w:cs="Times New Roman"/>
+          <w:sz w:val="24"/>
+          <w:szCs w:val="24"/>
+        </w:rPr>
+        <w:t>a continuation</w:t>
+      </w:r>
+      <w:r>
+        <w:rPr>
+          <w:rFonts w:ascii="Times New Roman" w:hAnsi="Times New Roman" w:cs="Times New Roman"/>
+          <w:sz w:val="24"/>
+          <w:szCs w:val="24"/>
+        </w:rPr>
+        <w:t xml:space="preserve"> of this </w:t>
+      </w:r>
+      <w:r>
+        <w:rPr>
+          <w:rFonts w:ascii="Times New Roman" w:hAnsi="Times New Roman" w:cs="Times New Roman"/>
+          <w:sz w:val="24"/>
+          <w:szCs w:val="24"/>
+        </w:rPr>
+        <w:t>research project</w:t>
+      </w:r>
+      <w:r>
+        <w:rPr>
+          <w:rFonts w:ascii="Times New Roman" w:hAnsi="Times New Roman" w:cs="Times New Roman"/>
+          <w:sz w:val="24"/>
+          <w:szCs w:val="24"/>
+        </w:rPr>
+        <w:t xml:space="preserve">, looking into the predictions that our model makes </w:t>
+      </w:r>
+      <w:r>
+        <w:rPr>
+          <w:rFonts w:ascii="Times New Roman" w:hAnsi="Times New Roman" w:cs="Times New Roman"/>
+          <w:sz w:val="24"/>
+          <w:szCs w:val="24"/>
+        </w:rPr>
+        <w:t xml:space="preserve">through a different research tool: transcranial magnetic stimulation. </w:t>
+      </w:r>
+      <w:r>
+        <w:rPr>
+          <w:rFonts w:ascii="Times New Roman" w:hAnsi="Times New Roman" w:cs="Times New Roman"/>
+          <w:sz w:val="24"/>
+          <w:szCs w:val="24"/>
+        </w:rPr>
+        <w:t>My research program</w:t>
+      </w:r>
+      <w:r>
+        <w:rPr>
+          <w:rFonts w:ascii="Times New Roman" w:hAnsi="Times New Roman" w:cs="Times New Roman"/>
+          <w:sz w:val="24"/>
+          <w:szCs w:val="24"/>
+        </w:rPr>
+        <w:t xml:space="preserve"> is </w:t>
+      </w:r>
+      <w:r>
+        <w:rPr>
+          <w:rFonts w:ascii="Times New Roman" w:hAnsi="Times New Roman" w:cs="Times New Roman"/>
+          <w:sz w:val="24"/>
+          <w:szCs w:val="24"/>
+        </w:rPr>
+        <w:t xml:space="preserve">only </w:t>
+      </w:r>
+      <w:r>
+        <w:rPr>
+          <w:rFonts w:ascii="Times New Roman" w:hAnsi="Times New Roman" w:cs="Times New Roman"/>
+          <w:sz w:val="24"/>
+          <w:szCs w:val="24"/>
+        </w:rPr>
+        <w:t>a small step toward</w:t>
+      </w:r>
+      <w:r>
+        <w:rPr>
+          <w:rFonts w:ascii="Times New Roman" w:hAnsi="Times New Roman" w:cs="Times New Roman"/>
+          <w:sz w:val="24"/>
+          <w:szCs w:val="24"/>
+        </w:rPr>
+        <w:t>s a full model of consciousness. But it is also</w:t>
+      </w:r>
+      <w:r>
+        <w:rPr>
+          <w:rFonts w:ascii="Times New Roman" w:hAnsi="Times New Roman" w:cs="Times New Roman"/>
+          <w:sz w:val="24"/>
+          <w:szCs w:val="24"/>
+        </w:rPr>
+        <w:t xml:space="preserve"> a necessary one: if we want to isolate the NCC we need to be able to separate out </w:t>
+      </w:r>
+      <w:r>
+        <w:rPr>
+          <w:rFonts w:ascii="Times New Roman" w:hAnsi="Times New Roman" w:cs="Times New Roman"/>
+          <w:sz w:val="24"/>
+          <w:szCs w:val="24"/>
+        </w:rPr>
+        <w:t xml:space="preserve">neural processes that </w:t>
+      </w:r>
+      <w:r>
+        <w:rPr>
+          <w:rFonts w:ascii="Times New Roman" w:hAnsi="Times New Roman" w:cs="Times New Roman"/>
+          <w:sz w:val="24"/>
+          <w:szCs w:val="24"/>
+        </w:rPr>
+        <w:t>occur</w:t>
+      </w:r>
+      <w:r>
+        <w:rPr>
+          <w:rFonts w:ascii="Times New Roman" w:hAnsi="Times New Roman" w:cs="Times New Roman"/>
+          <w:sz w:val="24"/>
+          <w:szCs w:val="24"/>
+        </w:rPr>
+        <w:t xml:space="preserve"> </w:t>
+      </w:r>
+      <w:r>
+        <w:rPr>
+          <w:rFonts w:ascii="Times New Roman" w:hAnsi="Times New Roman" w:cs="Times New Roman"/>
+          <w:sz w:val="24"/>
+          <w:szCs w:val="24"/>
+        </w:rPr>
+        <w:t>unconscious</w:t>
+      </w:r>
+      <w:r>
+        <w:rPr>
+          <w:rFonts w:ascii="Times New Roman" w:hAnsi="Times New Roman" w:cs="Times New Roman"/>
+          <w:sz w:val="24"/>
+          <w:szCs w:val="24"/>
+        </w:rPr>
+        <w:t>ly</w:t>
+      </w:r>
+      <w:r>
+        <w:rPr>
+          <w:rFonts w:ascii="Times New Roman" w:hAnsi="Times New Roman" w:cs="Times New Roman"/>
+          <w:sz w:val="24"/>
+          <w:szCs w:val="24"/>
+        </w:rPr>
+        <w:t xml:space="preserve"> from those that</w:t>
+      </w:r>
+      <w:r>
+        <w:rPr>
+          <w:rFonts w:ascii="Times New Roman" w:hAnsi="Times New Roman" w:cs="Times New Roman"/>
+          <w:sz w:val="24"/>
+          <w:szCs w:val="24"/>
+        </w:rPr>
+        <w:t xml:space="preserve"> induce consciousness</w:t>
+      </w:r>
+      <w:r>
+        <w:rPr>
+          <w:rFonts w:ascii="Times New Roman" w:hAnsi="Times New Roman" w:cs="Times New Roman"/>
+          <w:sz w:val="24"/>
+          <w:szCs w:val="24"/>
+        </w:rPr>
+        <w:t>.</w:t>
+      </w:r>
+      <w:r>
+        <w:rPr>
+          <w:rFonts w:ascii="Times New Roman" w:hAnsi="Times New Roman" w:cs="Times New Roman"/>
+          <w:sz w:val="24"/>
+          <w:szCs w:val="24"/>
+        </w:rPr>
+        <w:t xml:space="preserve"> Understanding </w:t>
+      </w:r>
+      <w:r>
+        <w:rPr>
+          <w:rFonts w:ascii="Times New Roman" w:hAnsi="Times New Roman" w:cs="Times New Roman"/>
+          <w:sz w:val="24"/>
+          <w:szCs w:val="24"/>
+        </w:rPr>
+        <w:t>whether the</w:t>
+      </w:r>
+      <w:r>
+        <w:rPr>
+          <w:rFonts w:ascii="Times New Roman" w:hAnsi="Times New Roman" w:cs="Times New Roman"/>
+          <w:sz w:val="24"/>
+          <w:szCs w:val="24"/>
+        </w:rPr>
+        <w:t xml:space="preserve"> neural process</w:t>
+      </w:r>
+      <w:r>
+        <w:rPr>
+          <w:rFonts w:ascii="Times New Roman" w:hAnsi="Times New Roman" w:cs="Times New Roman"/>
+          <w:sz w:val="24"/>
+          <w:szCs w:val="24"/>
+        </w:rPr>
+        <w:t xml:space="preserve">es that underlie attention are </w:t>
+      </w:r>
+      <w:r>
+        <w:rPr>
+          <w:rFonts w:ascii="Times New Roman" w:hAnsi="Times New Roman" w:cs="Times New Roman"/>
+          <w:sz w:val="24"/>
+          <w:szCs w:val="24"/>
+        </w:rPr>
+        <w:t>part of the machinery of consciousness,</w:t>
+      </w:r>
+      <w:r>
+        <w:rPr>
+          <w:rFonts w:ascii="Times New Roman" w:hAnsi="Times New Roman" w:cs="Times New Roman"/>
+          <w:sz w:val="24"/>
+          <w:szCs w:val="24"/>
+        </w:rPr>
+        <w:t xml:space="preserve"> or not</w:t>
+      </w:r>
+      <w:r>
+        <w:rPr>
+          <w:rFonts w:ascii="Times New Roman" w:hAnsi="Times New Roman" w:cs="Times New Roman"/>
+          <w:sz w:val="24"/>
+          <w:szCs w:val="24"/>
+        </w:rPr>
         <w:t xml:space="preserve">, </w:t>
       </w:r>
       <w:r>
@@ -1261,103 +1967,7 @@
           <w:sz w:val="24"/>
           <w:szCs w:val="24"/>
         </w:rPr>
-        <w:t>where I am developing a research program focused</w:t>
-      </w:r>
-      <w:r>
-        <w:rPr>
-          <w:rFonts w:ascii="Times New Roman" w:hAnsi="Times New Roman" w:cs="Times New Roman"/>
-          <w:sz w:val="24"/>
-          <w:szCs w:val="24"/>
-        </w:rPr>
-        <w:t xml:space="preserve"> on human cognitive neuroscience</w:t>
-      </w:r>
-      <w:r>
-        <w:rPr>
-          <w:rFonts w:ascii="Times New Roman" w:hAnsi="Times New Roman" w:cs="Times New Roman"/>
-          <w:sz w:val="24"/>
-          <w:szCs w:val="24"/>
-        </w:rPr>
-        <w:t xml:space="preserve">. With my adviser, Prof. Justin Gardner, I have begun </w:t>
-      </w:r>
-      <w:r>
-        <w:rPr>
-          <w:rFonts w:ascii="Times New Roman" w:hAnsi="Times New Roman" w:cs="Times New Roman"/>
-          <w:sz w:val="24"/>
-          <w:szCs w:val="24"/>
-        </w:rPr>
-        <w:t>a project investigating</w:t>
-      </w:r>
-      <w:r>
-        <w:rPr>
-          <w:rFonts w:ascii="Times New Roman" w:hAnsi="Times New Roman" w:cs="Times New Roman"/>
-          <w:sz w:val="24"/>
-          <w:szCs w:val="24"/>
-        </w:rPr>
-        <w:t xml:space="preserve"> the neural process of </w:t>
-      </w:r>
-      <w:r>
-        <w:rPr>
-          <w:rFonts w:ascii="Times New Roman" w:hAnsi="Times New Roman" w:cs="Times New Roman"/>
-          <w:sz w:val="24"/>
-          <w:szCs w:val="24"/>
-        </w:rPr>
-        <w:t xml:space="preserve">attention </w:t>
-      </w:r>
-      <w:r>
-        <w:rPr>
-          <w:rFonts w:ascii="Times New Roman" w:hAnsi="Times New Roman" w:cs="Times New Roman"/>
-          <w:sz w:val="24"/>
-          <w:szCs w:val="24"/>
-        </w:rPr>
-        <w:t xml:space="preserve">and how it </w:t>
-      </w:r>
-      <w:r>
-        <w:rPr>
-          <w:rFonts w:ascii="Times New Roman" w:hAnsi="Times New Roman" w:cs="Times New Roman"/>
-          <w:sz w:val="24"/>
-          <w:szCs w:val="24"/>
-        </w:rPr>
-        <w:t xml:space="preserve">acts as a gateway to consciousness. </w:t>
-      </w:r>
-      <w:r>
-        <w:rPr>
-          <w:rFonts w:ascii="Times New Roman" w:hAnsi="Times New Roman" w:cs="Times New Roman"/>
-          <w:sz w:val="24"/>
-          <w:szCs w:val="24"/>
-        </w:rPr>
-        <w:t>Building on Prof. Gardner’s previous work</w:t>
-      </w:r>
-      <w:r>
-        <w:rPr>
-          <w:rFonts w:ascii="Times New Roman" w:hAnsi="Times New Roman" w:cs="Times New Roman"/>
-          <w:sz w:val="24"/>
-          <w:szCs w:val="24"/>
-        </w:rPr>
-        <w:t>, which showed</w:t>
-      </w:r>
-      <w:r>
-        <w:rPr>
-          <w:rFonts w:ascii="Times New Roman" w:hAnsi="Times New Roman" w:cs="Times New Roman"/>
-          <w:sz w:val="24"/>
-          <w:szCs w:val="24"/>
-        </w:rPr>
-        <w:t xml:space="preserve"> that spatial attention introduces a selection bias in the brain’s early visual representations</w:t>
-      </w:r>
-      <w:r>
-        <w:rPr>
-          <w:rFonts w:ascii="Times New Roman" w:hAnsi="Times New Roman" w:cs="Times New Roman"/>
-          <w:sz w:val="24"/>
-          <w:szCs w:val="24"/>
-        </w:rPr>
-        <w:t xml:space="preserve"> (Pestilli et al., 2011)</w:t>
-      </w:r>
-      <w:r>
-        <w:rPr>
-          <w:rFonts w:ascii="Times New Roman" w:hAnsi="Times New Roman" w:cs="Times New Roman"/>
-          <w:sz w:val="24"/>
-          <w:szCs w:val="24"/>
-        </w:rPr>
-        <w:t>,</w:t>
+        <w:t>is a step in this direction.</w:t>
       </w:r>
       <w:r>
         <w:rPr>
@@ -1373,255 +1983,7 @@
           <w:sz w:val="24"/>
           <w:szCs w:val="24"/>
         </w:rPr>
-        <w:t>I am developing</w:t>
-      </w:r>
-      <w:r>
-        <w:rPr>
-          <w:rFonts w:ascii="Times New Roman" w:hAnsi="Times New Roman" w:cs="Times New Roman"/>
-          <w:sz w:val="24"/>
-          <w:szCs w:val="24"/>
-        </w:rPr>
-        <w:t xml:space="preserve"> a model that can explain </w:t>
-      </w:r>
-      <w:r>
-        <w:rPr>
-          <w:rFonts w:ascii="Times New Roman" w:hAnsi="Times New Roman" w:cs="Times New Roman"/>
-          <w:sz w:val="24"/>
-          <w:szCs w:val="24"/>
-        </w:rPr>
-        <w:t xml:space="preserve">the impact of feature-based attention </w:t>
-      </w:r>
-      <w:r>
-        <w:rPr>
-          <w:rFonts w:ascii="Times New Roman" w:hAnsi="Times New Roman" w:cs="Times New Roman"/>
-          <w:sz w:val="24"/>
-          <w:szCs w:val="24"/>
-        </w:rPr>
-        <w:t>on visual perce</w:t>
-      </w:r>
-      <w:r>
-        <w:rPr>
-          <w:rFonts w:ascii="Times New Roman" w:hAnsi="Times New Roman" w:cs="Times New Roman"/>
-          <w:sz w:val="24"/>
-          <w:szCs w:val="24"/>
-        </w:rPr>
-        <w:t xml:space="preserve">ption. My NSF research proposal is </w:t>
-      </w:r>
-      <w:r>
-        <w:rPr>
-          <w:rFonts w:ascii="Times New Roman" w:hAnsi="Times New Roman" w:cs="Times New Roman"/>
-          <w:sz w:val="24"/>
-          <w:szCs w:val="24"/>
-        </w:rPr>
-        <w:t>a continuation</w:t>
-      </w:r>
-      <w:r>
-        <w:rPr>
-          <w:rFonts w:ascii="Times New Roman" w:hAnsi="Times New Roman" w:cs="Times New Roman"/>
-          <w:sz w:val="24"/>
-          <w:szCs w:val="24"/>
-        </w:rPr>
-        <w:t xml:space="preserve"> of this </w:t>
-      </w:r>
-      <w:r>
-        <w:rPr>
-          <w:rFonts w:ascii="Times New Roman" w:hAnsi="Times New Roman" w:cs="Times New Roman"/>
-          <w:sz w:val="24"/>
-          <w:szCs w:val="24"/>
-        </w:rPr>
-        <w:t>research project</w:t>
-      </w:r>
-      <w:r>
-        <w:rPr>
-          <w:rFonts w:ascii="Times New Roman" w:hAnsi="Times New Roman" w:cs="Times New Roman"/>
-          <w:sz w:val="24"/>
-          <w:szCs w:val="24"/>
-        </w:rPr>
-        <w:t xml:space="preserve">, looking into the predictions that our model makes </w:t>
-      </w:r>
-      <w:r>
-        <w:rPr>
-          <w:rFonts w:ascii="Times New Roman" w:hAnsi="Times New Roman" w:cs="Times New Roman"/>
-          <w:sz w:val="24"/>
-          <w:szCs w:val="24"/>
-        </w:rPr>
-        <w:t xml:space="preserve">through a different research tool: transcranial magnetic stimulation. </w:t>
-      </w:r>
-      <w:r>
-        <w:rPr>
-          <w:rFonts w:ascii="Times New Roman" w:hAnsi="Times New Roman" w:cs="Times New Roman"/>
-          <w:sz w:val="24"/>
-          <w:szCs w:val="24"/>
-        </w:rPr>
-        <w:t>My research program</w:t>
-      </w:r>
-      <w:r>
-        <w:rPr>
-          <w:rFonts w:ascii="Times New Roman" w:hAnsi="Times New Roman" w:cs="Times New Roman"/>
-          <w:sz w:val="24"/>
-          <w:szCs w:val="24"/>
-        </w:rPr>
-        <w:t xml:space="preserve"> is </w:t>
-      </w:r>
-      <w:r>
-        <w:rPr>
-          <w:rFonts w:ascii="Times New Roman" w:hAnsi="Times New Roman" w:cs="Times New Roman"/>
-          <w:sz w:val="24"/>
-          <w:szCs w:val="24"/>
-        </w:rPr>
-        <w:t xml:space="preserve">only </w:t>
-      </w:r>
-      <w:r>
-        <w:rPr>
-          <w:rFonts w:ascii="Times New Roman" w:hAnsi="Times New Roman" w:cs="Times New Roman"/>
-          <w:sz w:val="24"/>
-          <w:szCs w:val="24"/>
-        </w:rPr>
-        <w:t>a small step toward</w:t>
-      </w:r>
-      <w:r>
-        <w:rPr>
-          <w:rFonts w:ascii="Times New Roman" w:hAnsi="Times New Roman" w:cs="Times New Roman"/>
-          <w:sz w:val="24"/>
-          <w:szCs w:val="24"/>
-        </w:rPr>
-        <w:t>s a full model of consciousness. But it is also</w:t>
-      </w:r>
-      <w:r>
-        <w:rPr>
-          <w:rFonts w:ascii="Times New Roman" w:hAnsi="Times New Roman" w:cs="Times New Roman"/>
-          <w:sz w:val="24"/>
-          <w:szCs w:val="24"/>
-        </w:rPr>
-        <w:t xml:space="preserve"> a necessary one: if we want to isolate the NCC we need to be able to separate out </w:t>
-      </w:r>
-      <w:r>
-        <w:rPr>
-          <w:rFonts w:ascii="Times New Roman" w:hAnsi="Times New Roman" w:cs="Times New Roman"/>
-          <w:sz w:val="24"/>
-          <w:szCs w:val="24"/>
-        </w:rPr>
-        <w:t xml:space="preserve">neural processes that </w:t>
-      </w:r>
-      <w:r>
-        <w:rPr>
-          <w:rFonts w:ascii="Times New Roman" w:hAnsi="Times New Roman" w:cs="Times New Roman"/>
-          <w:sz w:val="24"/>
-          <w:szCs w:val="24"/>
-        </w:rPr>
-        <w:t xml:space="preserve">proceed </w:t>
-      </w:r>
-      <w:r>
-        <w:rPr>
-          <w:rFonts w:ascii="Times New Roman" w:hAnsi="Times New Roman" w:cs="Times New Roman"/>
-          <w:sz w:val="24"/>
-          <w:szCs w:val="24"/>
-        </w:rPr>
-        <w:t>unconscious</w:t>
-      </w:r>
-      <w:r>
-        <w:rPr>
-          <w:rFonts w:ascii="Times New Roman" w:hAnsi="Times New Roman" w:cs="Times New Roman"/>
-          <w:sz w:val="24"/>
-          <w:szCs w:val="24"/>
-        </w:rPr>
-        <w:t>ly</w:t>
-      </w:r>
-      <w:r>
-        <w:rPr>
-          <w:rFonts w:ascii="Times New Roman" w:hAnsi="Times New Roman" w:cs="Times New Roman"/>
-          <w:sz w:val="24"/>
-          <w:szCs w:val="24"/>
-        </w:rPr>
-        <w:t xml:space="preserve"> from those that</w:t>
-      </w:r>
-      <w:r>
-        <w:rPr>
-          <w:rFonts w:ascii="Times New Roman" w:hAnsi="Times New Roman" w:cs="Times New Roman"/>
-          <w:sz w:val="24"/>
-          <w:szCs w:val="24"/>
-        </w:rPr>
-        <w:t xml:space="preserve"> induce consciousness</w:t>
-      </w:r>
-      <w:r>
-        <w:rPr>
-          <w:rFonts w:ascii="Times New Roman" w:hAnsi="Times New Roman" w:cs="Times New Roman"/>
-          <w:sz w:val="24"/>
-          <w:szCs w:val="24"/>
-        </w:rPr>
-        <w:t>.</w:t>
-      </w:r>
-      <w:r>
-        <w:rPr>
-          <w:rFonts w:ascii="Times New Roman" w:hAnsi="Times New Roman" w:cs="Times New Roman"/>
-          <w:sz w:val="24"/>
-          <w:szCs w:val="24"/>
-        </w:rPr>
-        <w:t xml:space="preserve"> Understanding </w:t>
-      </w:r>
-      <w:r>
-        <w:rPr>
-          <w:rFonts w:ascii="Times New Roman" w:hAnsi="Times New Roman" w:cs="Times New Roman"/>
-          <w:sz w:val="24"/>
-          <w:szCs w:val="24"/>
-        </w:rPr>
-        <w:t>whether the</w:t>
-      </w:r>
-      <w:r>
-        <w:rPr>
-          <w:rFonts w:ascii="Times New Roman" w:hAnsi="Times New Roman" w:cs="Times New Roman"/>
-          <w:sz w:val="24"/>
-          <w:szCs w:val="24"/>
-        </w:rPr>
-        <w:t xml:space="preserve"> neural process</w:t>
-      </w:r>
-      <w:r>
-        <w:rPr>
-          <w:rFonts w:ascii="Times New Roman" w:hAnsi="Times New Roman" w:cs="Times New Roman"/>
-          <w:sz w:val="24"/>
-          <w:szCs w:val="24"/>
-        </w:rPr>
-        <w:t xml:space="preserve">es that underlie attention are </w:t>
-      </w:r>
-      <w:r>
-        <w:rPr>
-          <w:rFonts w:ascii="Times New Roman" w:hAnsi="Times New Roman" w:cs="Times New Roman"/>
-          <w:sz w:val="24"/>
-          <w:szCs w:val="24"/>
-        </w:rPr>
-        <w:t>part of the machinery of consciousness,</w:t>
-      </w:r>
-      <w:r>
-        <w:rPr>
-          <w:rFonts w:ascii="Times New Roman" w:hAnsi="Times New Roman" w:cs="Times New Roman"/>
-          <w:sz w:val="24"/>
-          <w:szCs w:val="24"/>
-        </w:rPr>
-        <w:t xml:space="preserve"> or not</w:t>
-      </w:r>
-      <w:r>
-        <w:rPr>
-          <w:rFonts w:ascii="Times New Roman" w:hAnsi="Times New Roman" w:cs="Times New Roman"/>
-          <w:sz w:val="24"/>
-          <w:szCs w:val="24"/>
-        </w:rPr>
-        <w:t xml:space="preserve">, </w:t>
-      </w:r>
-      <w:r>
-        <w:rPr>
-          <w:rFonts w:ascii="Times New Roman" w:hAnsi="Times New Roman" w:cs="Times New Roman"/>
-          <w:sz w:val="24"/>
-          <w:szCs w:val="24"/>
-        </w:rPr>
-        <w:t>is a step in this direction.</w:t>
-      </w:r>
-      <w:r>
-        <w:rPr>
-          <w:rFonts w:ascii="Times New Roman" w:hAnsi="Times New Roman" w:cs="Times New Roman"/>
-          <w:sz w:val="24"/>
-          <w:szCs w:val="24"/>
-        </w:rPr>
-        <w:t xml:space="preserve"> </w:t>
+        <w:t>My prediction is that attention is a neural process that acts only as a form of sensory enhancement, but is not ultimately responsible for generating conscious experience. Based on the data we have collected and other research I believe a downstream process, likely related to building a model of the current environment, is a more likely candidate for the NCC.</w:t>
       </w:r>
     </w:p>
     <w:p>
@@ -1673,7 +2035,16 @@
           <w:sz w:val="24"/>
           <w:szCs w:val="24"/>
         </w:rPr>
-        <w:t xml:space="preserve"> also an opportunity for me to develop additional quantitative skills</w:t>
+        <w:t xml:space="preserve"> also an opportunity for me to develop additional </w:t>
+      </w:r>
+      <w:r>
+        <w:rPr>
+          <w:rFonts w:ascii="Times New Roman" w:hAnsi="Times New Roman" w:cs="Times New Roman"/>
+          <w:sz w:val="24"/>
+          <w:szCs w:val="24"/>
+        </w:rPr>
+        <w:lastRenderedPageBreak/>
+        <w:t>quantitative skills</w:t>
       </w:r>
       <w:r>
         <w:rPr>
@@ -1793,7 +2164,23 @@
           <w:sz w:val="24"/>
           <w:szCs w:val="24"/>
         </w:rPr>
-        <w:t>human neuroscience and eventually teach these techniques to future students</w:t>
+        <w:t xml:space="preserve">human neuroscience and eventually teach these </w:t>
+      </w:r>
+      <w:r>
+        <w:rPr>
+          <w:rFonts w:ascii="Times New Roman" w:hAnsi="Times New Roman" w:cs="Times New Roman"/>
+          <w:sz w:val="24"/>
+          <w:szCs w:val="24"/>
+        </w:rPr>
+        <w:t xml:space="preserve">same </w:t>
+      </w:r>
+      <w:r>
+        <w:rPr>
+          <w:rFonts w:ascii="Times New Roman" w:hAnsi="Times New Roman" w:cs="Times New Roman"/>
+          <w:sz w:val="24"/>
+          <w:szCs w:val="24"/>
+        </w:rPr>
+        <w:t>techniques to future students</w:t>
       </w:r>
       <w:r>
         <w:rPr>
@@ -1849,16 +2236,7 @@
           <w:sz w:val="24"/>
           <w:szCs w:val="24"/>
         </w:rPr>
-        <w:t xml:space="preserve">Putting my </w:t>
-      </w:r>
-      <w:r>
-        <w:rPr>
-          <w:rFonts w:ascii="Times New Roman" w:hAnsi="Times New Roman" w:cs="Times New Roman"/>
-          <w:sz w:val="24"/>
-          <w:szCs w:val="24"/>
-        </w:rPr>
-        <w:lastRenderedPageBreak/>
-        <w:t>theoretical knowledge to practice I helped develop and test more advanced ‘</w:t>
+        <w:t>Putting my theoretical knowledge to practice I helped develop and test more advanced ‘</w:t>
       </w:r>
       <w:r>
         <w:rPr>
@@ -1931,6 +2309,94 @@
           <w:szCs w:val="24"/>
         </w:rPr>
         <w:t>collect four to six times as much data, at the same voxel resolution, compared to what was considered standard in fMRI five to ten years ago.</w:t>
+      </w:r>
+      <w:r>
+        <w:rPr>
+          <w:rFonts w:ascii="Times New Roman" w:hAnsi="Times New Roman" w:cs="Times New Roman"/>
+          <w:sz w:val="24"/>
+          <w:szCs w:val="24"/>
+        </w:rPr>
+        <w:t xml:space="preserve"> In my second year </w:t>
+      </w:r>
+      <w:r>
+        <w:rPr>
+          <w:rFonts w:ascii="Times New Roman" w:hAnsi="Times New Roman" w:cs="Times New Roman"/>
+          <w:sz w:val="24"/>
+          <w:szCs w:val="24"/>
+        </w:rPr>
+        <w:t xml:space="preserve">and beyond I plan to continue acquiring a detailed understanding of other useful neuroscience techniques. My current list includes learning about convolutional neural networks and incorporating them as neural network models of my experimental tasks, as well as gaining knowledge about transcranial stimulation systems </w:t>
+      </w:r>
+      <w:r>
+        <w:rPr>
+          <w:rFonts w:ascii="Times New Roman" w:hAnsi="Times New Roman" w:cs="Times New Roman"/>
+          <w:sz w:val="24"/>
+          <w:szCs w:val="24"/>
+        </w:rPr>
+        <w:t>for their use</w:t>
+      </w:r>
+      <w:r>
+        <w:rPr>
+          <w:rFonts w:ascii="Times New Roman" w:hAnsi="Times New Roman" w:cs="Times New Roman"/>
+          <w:sz w:val="24"/>
+          <w:szCs w:val="24"/>
+        </w:rPr>
+        <w:t xml:space="preserve"> as tests </w:t>
+      </w:r>
+      <w:r>
+        <w:rPr>
+          <w:rFonts w:ascii="Times New Roman" w:hAnsi="Times New Roman" w:cs="Times New Roman"/>
+          <w:sz w:val="24"/>
+          <w:szCs w:val="24"/>
+        </w:rPr>
+        <w:t>of</w:t>
+      </w:r>
+      <w:r>
+        <w:rPr>
+          <w:rFonts w:ascii="Times New Roman" w:hAnsi="Times New Roman" w:cs="Times New Roman"/>
+          <w:sz w:val="24"/>
+          <w:szCs w:val="24"/>
+        </w:rPr>
+        <w:t xml:space="preserve"> </w:t>
+      </w:r>
+      <w:r>
+        <w:rPr>
+          <w:rFonts w:ascii="Times New Roman" w:hAnsi="Times New Roman" w:cs="Times New Roman"/>
+          <w:sz w:val="24"/>
+          <w:szCs w:val="24"/>
+        </w:rPr>
+        <w:t>causal neural</w:t>
+      </w:r>
+      <w:r>
+        <w:rPr>
+          <w:rFonts w:ascii="Times New Roman" w:hAnsi="Times New Roman" w:cs="Times New Roman"/>
+          <w:sz w:val="24"/>
+          <w:szCs w:val="24"/>
+        </w:rPr>
+        <w:t xml:space="preserve"> relationships</w:t>
+      </w:r>
+      <w:r>
+        <w:rPr>
+          <w:rFonts w:ascii="Times New Roman" w:hAnsi="Times New Roman" w:cs="Times New Roman"/>
+          <w:sz w:val="24"/>
+          <w:szCs w:val="24"/>
+        </w:rPr>
+        <w:t xml:space="preserve"> in the </w:t>
+      </w:r>
+      <w:r>
+        <w:rPr>
+          <w:rFonts w:ascii="Times New Roman" w:hAnsi="Times New Roman" w:cs="Times New Roman"/>
+          <w:sz w:val="24"/>
+          <w:szCs w:val="24"/>
+        </w:rPr>
+        <w:t xml:space="preserve">human </w:t>
+      </w:r>
+      <w:r>
+        <w:rPr>
+          <w:rFonts w:ascii="Times New Roman" w:hAnsi="Times New Roman" w:cs="Times New Roman"/>
+          <w:sz w:val="24"/>
+          <w:szCs w:val="24"/>
+        </w:rPr>
+        <w:t>brain.</w:t>
       </w:r>
     </w:p>
     <w:p>
@@ -2139,7 +2605,23 @@
           <w:sz w:val="24"/>
           <w:szCs w:val="24"/>
         </w:rPr>
-        <w:t xml:space="preserve">at graduate neuroscience students. In all of these classes and in my future teaching I hope to impart on students the necessity of looking at problems from a broad perspective. </w:t>
+        <w:t>at graduate students</w:t>
+      </w:r>
+      <w:r>
+        <w:rPr>
+          <w:rFonts w:ascii="Times New Roman" w:hAnsi="Times New Roman" w:cs="Times New Roman"/>
+          <w:sz w:val="24"/>
+          <w:szCs w:val="24"/>
+        </w:rPr>
+        <w:t xml:space="preserve"> in the neuroscience department</w:t>
+      </w:r>
+      <w:r>
+        <w:rPr>
+          <w:rFonts w:ascii="Times New Roman" w:hAnsi="Times New Roman" w:cs="Times New Roman"/>
+          <w:sz w:val="24"/>
+          <w:szCs w:val="24"/>
+        </w:rPr>
+        <w:t xml:space="preserve">. In all of these classes and in my future teaching I hope to impart on students the necessity of looking at problems from a broad perspective. </w:t>
       </w:r>
       <w:r>
         <w:rPr>
@@ -2195,7 +2677,7 @@
           <w:sz w:val="24"/>
           <w:szCs w:val="24"/>
         </w:rPr>
-        <w:t xml:space="preserve">I continue to learn about these techniques I hope to refine my teaching techniques to better encourage new students to learn to program, develop quantitative skills, and </w:t>
+        <w:t xml:space="preserve">I continue to learn about these techniques I hope to refine my teaching to better encourage new students to learn to program, develop quantitative skills, and </w:t>
       </w:r>
       <w:r>
         <w:rPr>
@@ -2279,41 +2761,130 @@
           <w:szCs w:val="24"/>
         </w:rPr>
         <w:tab/>
+        <w:t xml:space="preserve">Understanding the neural implementation of consciousness would have far reaching consequences. It would give us a theoretical model of the mind within which all other cognitive models would need to fit. This is a huge goal, but I believe it is one that we can achieve by taking small steps. Understanding </w:t>
+      </w:r>
+      <w:r>
+        <w:rPr>
+          <w:rFonts w:ascii="Times New Roman" w:hAnsi="Times New Roman" w:cs="Times New Roman"/>
+          <w:sz w:val="24"/>
+          <w:szCs w:val="24"/>
+        </w:rPr>
+        <w:t xml:space="preserve">why </w:t>
+      </w:r>
+      <w:r>
+        <w:rPr>
+          <w:rFonts w:ascii="Times New Roman" w:hAnsi="Times New Roman" w:cs="Times New Roman"/>
+          <w:sz w:val="24"/>
+          <w:szCs w:val="24"/>
+        </w:rPr>
+        <w:t xml:space="preserve">attention </w:t>
+      </w:r>
+      <w:r>
+        <w:rPr>
+          <w:rFonts w:ascii="Times New Roman" w:hAnsi="Times New Roman" w:cs="Times New Roman"/>
+          <w:sz w:val="24"/>
+          <w:szCs w:val="24"/>
+        </w:rPr>
+        <w:t>acts as a gateway to</w:t>
+      </w:r>
+      <w:r>
+        <w:rPr>
+          <w:rFonts w:ascii="Times New Roman" w:hAnsi="Times New Roman" w:cs="Times New Roman"/>
+          <w:sz w:val="24"/>
+          <w:szCs w:val="24"/>
+        </w:rPr>
+        <w:t xml:space="preserve"> consciousness is </w:t>
+      </w:r>
+      <w:r>
+        <w:rPr>
+          <w:rFonts w:ascii="Times New Roman" w:hAnsi="Times New Roman" w:cs="Times New Roman"/>
+          <w:sz w:val="24"/>
+          <w:szCs w:val="24"/>
+        </w:rPr>
+        <w:t xml:space="preserve">only </w:t>
+      </w:r>
+      <w:r>
+        <w:rPr>
+          <w:rFonts w:ascii="Times New Roman" w:hAnsi="Times New Roman" w:cs="Times New Roman"/>
+          <w:sz w:val="24"/>
+          <w:szCs w:val="24"/>
+        </w:rPr>
+        <w:t xml:space="preserve">one of </w:t>
+      </w:r>
+      <w:r>
+        <w:rPr>
+          <w:rFonts w:ascii="Times New Roman" w:hAnsi="Times New Roman" w:cs="Times New Roman"/>
+          <w:sz w:val="24"/>
+          <w:szCs w:val="24"/>
+        </w:rPr>
+        <w:t>these</w:t>
+      </w:r>
+      <w:r>
+        <w:rPr>
+          <w:rFonts w:ascii="Times New Roman" w:hAnsi="Times New Roman" w:cs="Times New Roman"/>
+          <w:sz w:val="24"/>
+          <w:szCs w:val="24"/>
+        </w:rPr>
+        <w:t xml:space="preserve"> steps </w:t>
+      </w:r>
+      <w:r>
+        <w:rPr>
+          <w:rFonts w:ascii="Times New Roman" w:hAnsi="Times New Roman" w:cs="Times New Roman"/>
+          <w:sz w:val="24"/>
+          <w:szCs w:val="24"/>
+        </w:rPr>
+        <w:t>but it inches</w:t>
+      </w:r>
+      <w:r>
+        <w:rPr>
+          <w:rFonts w:ascii="Times New Roman" w:hAnsi="Times New Roman" w:cs="Times New Roman"/>
+          <w:sz w:val="24"/>
+          <w:szCs w:val="24"/>
+        </w:rPr>
+        <w:t xml:space="preserve"> u</w:t>
+      </w:r>
+      <w:r>
+        <w:rPr>
+          <w:rFonts w:ascii="Times New Roman" w:hAnsi="Times New Roman" w:cs="Times New Roman"/>
+          <w:sz w:val="24"/>
+          <w:szCs w:val="24"/>
+        </w:rPr>
+        <w:t xml:space="preserve">s closer to a </w:t>
+      </w:r>
+      <w:r>
+        <w:rPr>
+          <w:rFonts w:ascii="Times New Roman" w:hAnsi="Times New Roman" w:cs="Times New Roman"/>
+          <w:sz w:val="24"/>
+          <w:szCs w:val="24"/>
+        </w:rPr>
+        <w:t>more</w:t>
+      </w:r>
+      <w:r>
+        <w:rPr>
+          <w:rFonts w:ascii="Times New Roman" w:hAnsi="Times New Roman" w:cs="Times New Roman"/>
+          <w:sz w:val="24"/>
+          <w:szCs w:val="24"/>
+        </w:rPr>
+        <w:t xml:space="preserve"> complete picture of the human </w:t>
       </w:r>
       <w:bookmarkStart w:id="0" w:name="_GoBack"/>
       <w:bookmarkEnd w:id="0"/>
-    </w:p>
-    <w:p>
-      <w:pPr>
-        <w:pStyle w:val="NoSpacing"/>
-        <w:jc w:val="both"/>
-        <w:rPr>
-          <w:rFonts w:ascii="Times New Roman" w:hAnsi="Times New Roman" w:cs="Times New Roman"/>
-          <w:sz w:val="24"/>
-          <w:szCs w:val="24"/>
-        </w:rPr>
-      </w:pPr>
-      <w:r>
-        <w:rPr>
-          <w:rFonts w:ascii="Times New Roman" w:hAnsi="Times New Roman" w:cs="Times New Roman"/>
-          <w:sz w:val="24"/>
-          <w:szCs w:val="24"/>
-        </w:rPr>
-        <w:tab/>
-        <w:t xml:space="preserve">Understanding the neural implementation of consciousness would have far reaching consequences. It would give us a theoretical model of the mind within which all other cognitive models would need to fit. This is a huge goal, but I believe it is one that we can achieve by taking small steps. Understanding the relationship between attention and consciousness is one of those steps that takes us a bit closer to a full model. I am excited to continue pursuing my research program and develop a dissertation project in the coming years . </w:t>
-      </w:r>
-    </w:p>
-    <w:p>
-      <w:pPr>
-        <w:pStyle w:val="NoSpacing"/>
-        <w:spacing w:line="276" w:lineRule="auto"/>
-        <w:jc w:val="both"/>
-        <w:rPr>
-          <w:rFonts w:ascii="Times New Roman" w:hAnsi="Times New Roman" w:cs="Times New Roman"/>
-          <w:sz w:val="24"/>
-          <w:szCs w:val="24"/>
-        </w:rPr>
-      </w:pPr>
+      <w:r>
+        <w:rPr>
+          <w:rFonts w:ascii="Times New Roman" w:hAnsi="Times New Roman" w:cs="Times New Roman"/>
+          <w:sz w:val="24"/>
+          <w:szCs w:val="24"/>
+        </w:rPr>
+        <w:t>mind</w:t>
+      </w:r>
+      <w:r>
+        <w:rPr>
+          <w:rFonts w:ascii="Times New Roman" w:hAnsi="Times New Roman" w:cs="Times New Roman"/>
+          <w:sz w:val="24"/>
+          <w:szCs w:val="24"/>
+        </w:rPr>
+        <w:t>.</w:t>
+      </w:r>
     </w:p>
     <w:p>
       <w:pPr>
@@ -3973,7 +4544,7 @@
 </file>
 
 <file path=customXml/itemProps1.xml><?xml version="1.0" encoding="utf-8"?>
-<ds:datastoreItem xmlns:ds="http://schemas.openxmlformats.org/officeDocument/2006/customXml" ds:itemID="{34B31917-65A9-4793-A18E-2517298B7F1B}">
+<ds:datastoreItem xmlns:ds="http://schemas.openxmlformats.org/officeDocument/2006/customXml" ds:itemID="{C3C96053-4C7F-4412-B6F9-1FF8ACAE2769}">
   <ds:schemaRefs>
     <ds:schemaRef ds:uri="http://schemas.openxmlformats.org/officeDocument/2006/bibliography"/>
   </ds:schemaRefs>

</xml_diff>